<commit_message>
nmv 30 06 2024
</commit_message>
<xml_diff>
--- a/brAhmaNa/TB 1.1-1.4 Malayalam Corrections.docx
+++ b/brAhmaNa/TB 1.1-1.4 Malayalam Corrections.docx
@@ -955,30 +955,6 @@
           <w:u w:val="single"/>
         </w:rPr>
       </w:pPr>
-    </w:p>
-    <w:p>
-      <w:pPr>
-        <w:jc w:val="center"/>
-        <w:rPr>
-          <w:b/>
-          <w:bCs/>
-          <w:sz w:val="32"/>
-          <w:szCs w:val="32"/>
-          <w:u w:val="single"/>
-        </w:rPr>
-      </w:pPr>
-    </w:p>
-    <w:p>
-      <w:pPr>
-        <w:jc w:val="center"/>
-        <w:rPr>
-          <w:b/>
-          <w:bCs/>
-          <w:sz w:val="32"/>
-          <w:szCs w:val="32"/>
-          <w:u w:val="single"/>
-        </w:rPr>
-      </w:pPr>
       <w:r>
         <w:rPr>
           <w:b/>
@@ -1254,7 +1230,6 @@
                 <w:sz w:val="36"/>
                 <w:szCs w:val="36"/>
               </w:rPr>
-              <w:lastRenderedPageBreak/>
               <w:t>No corrections</w:t>
             </w:r>
           </w:p>
@@ -1394,28 +1369,7 @@
           <w:szCs w:val="32"/>
           <w:u w:val="single"/>
         </w:rPr>
-        <w:t>=================</w:t>
-      </w:r>
-    </w:p>
-    <w:p>
-      <w:pPr>
-        <w:jc w:val="center"/>
-        <w:rPr>
-          <w:b/>
-          <w:bCs/>
-          <w:sz w:val="32"/>
-          <w:szCs w:val="32"/>
-          <w:u w:val="single"/>
-        </w:rPr>
-      </w:pPr>
-      <w:r>
-        <w:rPr>
-          <w:b/>
-          <w:bCs/>
-          <w:sz w:val="32"/>
-          <w:szCs w:val="32"/>
-          <w:u w:val="single"/>
-        </w:rPr>
+        <w:lastRenderedPageBreak/>
         <w:t xml:space="preserve">TaittirIya BrAhmaNam TB </w:t>
       </w:r>
       <w:r>
@@ -2742,7 +2696,6 @@
                 <w:szCs w:val="32"/>
                 <w:lang w:val="it-IT"/>
               </w:rPr>
-              <w:lastRenderedPageBreak/>
               <w:t>TB 1.2.1.12</w:t>
             </w:r>
           </w:p>
@@ -3065,6 +3018,7 @@
                 <w:sz w:val="28"/>
                 <w:szCs w:val="32"/>
               </w:rPr>
+              <w:lastRenderedPageBreak/>
               <w:t>TB 1.</w:t>
             </w:r>
             <w:r>
@@ -4571,7 +4525,6 @@
                 <w:szCs w:val="32"/>
                 <w:lang w:val="it-IT"/>
               </w:rPr>
-              <w:lastRenderedPageBreak/>
               <w:t>TB 1.4.7.1</w:t>
             </w:r>
           </w:p>
@@ -4984,6 +4937,7 @@
                 <w:szCs w:val="32"/>
                 <w:lang w:val="it-IT"/>
               </w:rPr>
+              <w:lastRenderedPageBreak/>
               <w:t>TB 1.4.10.7</w:t>
             </w:r>
           </w:p>
@@ -5391,111 +5345,6 @@
           <w:lang w:val="en-IN"/>
         </w:rPr>
       </w:pPr>
-    </w:p>
-    <w:p>
-      <w:pPr>
-        <w:spacing w:before="0" w:line="240" w:lineRule="auto"/>
-        <w:jc w:val="center"/>
-        <w:rPr>
-          <w:rFonts w:cs="Arial"/>
-          <w:b/>
-          <w:bCs/>
-          <w:sz w:val="32"/>
-          <w:szCs w:val="32"/>
-          <w:u w:val="single"/>
-          <w:lang w:val="en-IN"/>
-        </w:rPr>
-      </w:pPr>
-    </w:p>
-    <w:p>
-      <w:pPr>
-        <w:spacing w:before="0" w:line="240" w:lineRule="auto"/>
-        <w:jc w:val="center"/>
-        <w:rPr>
-          <w:rFonts w:cs="Arial"/>
-          <w:b/>
-          <w:bCs/>
-          <w:sz w:val="32"/>
-          <w:szCs w:val="32"/>
-          <w:u w:val="single"/>
-          <w:lang w:val="en-IN"/>
-        </w:rPr>
-      </w:pPr>
-    </w:p>
-    <w:p>
-      <w:pPr>
-        <w:spacing w:before="0" w:line="240" w:lineRule="auto"/>
-        <w:jc w:val="center"/>
-        <w:rPr>
-          <w:rFonts w:cs="Arial"/>
-          <w:b/>
-          <w:bCs/>
-          <w:sz w:val="32"/>
-          <w:szCs w:val="32"/>
-          <w:u w:val="single"/>
-          <w:lang w:val="en-IN"/>
-        </w:rPr>
-      </w:pPr>
-    </w:p>
-    <w:p>
-      <w:pPr>
-        <w:spacing w:before="0" w:line="240" w:lineRule="auto"/>
-        <w:jc w:val="center"/>
-        <w:rPr>
-          <w:rFonts w:cs="Arial"/>
-          <w:b/>
-          <w:bCs/>
-          <w:sz w:val="32"/>
-          <w:szCs w:val="32"/>
-          <w:u w:val="single"/>
-          <w:lang w:val="en-IN"/>
-        </w:rPr>
-      </w:pPr>
-    </w:p>
-    <w:p>
-      <w:pPr>
-        <w:spacing w:before="0" w:line="240" w:lineRule="auto"/>
-        <w:jc w:val="center"/>
-        <w:rPr>
-          <w:rFonts w:cs="Arial"/>
-          <w:b/>
-          <w:bCs/>
-          <w:sz w:val="32"/>
-          <w:szCs w:val="32"/>
-          <w:u w:val="single"/>
-          <w:lang w:val="en-IN"/>
-        </w:rPr>
-      </w:pPr>
-    </w:p>
-    <w:p>
-      <w:pPr>
-        <w:spacing w:before="0" w:line="240" w:lineRule="auto"/>
-        <w:jc w:val="center"/>
-        <w:rPr>
-          <w:rFonts w:cs="Arial"/>
-          <w:b/>
-          <w:bCs/>
-          <w:sz w:val="32"/>
-          <w:szCs w:val="32"/>
-          <w:u w:val="single"/>
-          <w:lang w:val="en-IN"/>
-        </w:rPr>
-      </w:pPr>
-    </w:p>
-    <w:p>
-      <w:pPr>
-        <w:spacing w:before="0" w:line="240" w:lineRule="auto"/>
-        <w:jc w:val="center"/>
-        <w:rPr>
-          <w:rFonts w:cs="Arial"/>
-          <w:b/>
-          <w:bCs/>
-          <w:sz w:val="32"/>
-          <w:szCs w:val="32"/>
-          <w:u w:val="single"/>
-          <w:lang w:val="en-IN"/>
-        </w:rPr>
-      </w:pPr>
       <w:r>
         <w:rPr>
           <w:rFonts w:cs="Arial"/>
@@ -5785,7 +5634,6 @@
                       <w:szCs w:val="24"/>
                       <w:lang w:val="en-IN"/>
                     </w:rPr>
-                    <w:lastRenderedPageBreak/>
                     <w:t xml:space="preserve"> </w:t>
                   </w:r>
                   <w:r>
@@ -6900,6 +6748,7 @@
                       <w:szCs w:val="32"/>
                       <w:lang w:val="en-IN"/>
                     </w:rPr>
+                    <w:lastRenderedPageBreak/>
                     <w:t xml:space="preserve">TB 1.4.7.1 </w:t>
                   </w:r>
                 </w:p>
@@ -7223,217 +7072,38 @@
     </w:tbl>
     <w:p>
       <w:pPr>
-        <w:pBdr>
-          <w:top w:val="single" w:sz="4" w:space="1" w:color="auto"/>
-          <w:left w:val="single" w:sz="4" w:space="4" w:color="auto"/>
-          <w:bottom w:val="single" w:sz="4" w:space="1" w:color="auto"/>
-          <w:right w:val="single" w:sz="4" w:space="27" w:color="auto"/>
-        </w:pBdr>
-        <w:autoSpaceDE w:val="0"/>
-        <w:autoSpaceDN w:val="0"/>
-        <w:adjustRightInd w:val="0"/>
-        <w:spacing w:before="0" w:line="240" w:lineRule="auto"/>
+        <w:jc w:val="center"/>
         <w:rPr>
-          <w:rFonts w:ascii="Times New Roman" w:hAnsi="Times New Roman" w:cs="Times New Roman"/>
-          <w:color w:val="000000"/>
-          <w:sz w:val="40"/>
-          <w:szCs w:val="40"/>
-          <w:lang w:val="en-IN"/>
+          <w:b/>
+          <w:bCs/>
+          <w:sz w:val="32"/>
+          <w:szCs w:val="32"/>
+          <w:u w:val="single"/>
         </w:rPr>
       </w:pPr>
       <w:r>
         <w:rPr>
-          <w:rFonts w:cs="Arial"/>
-          <w:color w:val="000000"/>
+          <w:b/>
+          <w:bCs/>
           <w:sz w:val="32"/>
           <w:szCs w:val="32"/>
-          <w:lang w:val="en-IN"/>
+          <w:u w:val="single"/>
         </w:rPr>
         <w:lastRenderedPageBreak/>
-        <w:t>Wherever “…</w:t>
-      </w:r>
-      <w:r>
-        <w:rPr>
-          <w:rFonts w:ascii="BRH Malayalam Extra" w:hAnsi="BRH Malayalam Extra" w:cs="BRH Malayalam Extra"/>
-          <w:color w:val="000000"/>
-          <w:sz w:val="40"/>
-          <w:szCs w:val="40"/>
-          <w:lang w:val="en-IN"/>
-        </w:rPr>
-        <w:t>© ¥mxKx</w:t>
-      </w:r>
-      <w:r>
-        <w:rPr>
-          <w:rFonts w:ascii="BRH Devanagari Extra" w:hAnsi="BRH Devanagari Extra" w:cs="BRH Devanagari Extra"/>
-          <w:color w:val="000000"/>
-          <w:sz w:val="40"/>
-          <w:szCs w:val="40"/>
-          <w:lang w:val="en-IN"/>
-        </w:rPr>
-        <w:t>...</w:t>
-      </w:r>
-      <w:r>
-        <w:rPr>
-          <w:rFonts w:ascii="Times New Roman" w:hAnsi="Times New Roman" w:cs="Times New Roman"/>
-          <w:color w:val="000000"/>
-          <w:sz w:val="40"/>
-          <w:szCs w:val="40"/>
-          <w:lang w:val="en-IN"/>
-        </w:rPr>
-        <w:t>” appearing , it is represented as “…</w:t>
-      </w:r>
-      <w:r>
-        <w:rPr>
-          <w:rFonts w:ascii="BRH Malayalam RN" w:hAnsi="BRH Malayalam RN" w:cs="BRH Malayalam RN"/>
-          <w:color w:val="000000"/>
-          <w:sz w:val="40"/>
-          <w:szCs w:val="40"/>
-          <w:lang w:val="en-IN"/>
-        </w:rPr>
-        <w:t xml:space="preserve">« </w:t>
-      </w:r>
-      <w:r>
-        <w:rPr>
-          <w:rFonts w:ascii="BRH Devanagari Extra" w:hAnsi="BRH Devanagari Extra" w:cs="BRH Devanagari Extra"/>
-          <w:color w:val="000000"/>
-          <w:sz w:val="40"/>
-          <w:szCs w:val="40"/>
-          <w:lang w:val="en-IN"/>
-        </w:rPr>
-        <w:t>Æ</w:t>
-      </w:r>
-      <w:r>
-        <w:rPr>
-          <w:rFonts w:ascii="BRH Malayalam Extra" w:hAnsi="BRH Malayalam Extra" w:cs="BRH Malayalam Extra"/>
-          <w:color w:val="000000"/>
-          <w:sz w:val="40"/>
-          <w:szCs w:val="40"/>
-          <w:lang w:val="en-IN"/>
-        </w:rPr>
-        <w:t>¥mxKx</w:t>
-      </w:r>
-      <w:r>
-        <w:rPr>
-          <w:rFonts w:ascii="BRH Devanagari Extra" w:hAnsi="BRH Devanagari Extra" w:cs="BRH Devanagari Extra"/>
-          <w:color w:val="000000"/>
-          <w:sz w:val="40"/>
-          <w:szCs w:val="40"/>
-          <w:lang w:val="en-IN"/>
-        </w:rPr>
-        <w:t>...</w:t>
-      </w:r>
-      <w:r>
-        <w:rPr>
-          <w:rFonts w:ascii="Times New Roman" w:hAnsi="Times New Roman" w:cs="Times New Roman"/>
-          <w:color w:val="000000"/>
-          <w:sz w:val="40"/>
-          <w:szCs w:val="40"/>
-          <w:lang w:val="en-IN"/>
-        </w:rPr>
-        <w:t xml:space="preserve">” </w:t>
+        <w:t>===========</w:t>
       </w:r>
     </w:p>
     <w:p>
       <w:pPr>
-        <w:pBdr>
-          <w:top w:val="single" w:sz="4" w:space="1" w:color="auto"/>
-          <w:left w:val="single" w:sz="4" w:space="4" w:color="auto"/>
-          <w:bottom w:val="single" w:sz="4" w:space="1" w:color="auto"/>
-          <w:right w:val="single" w:sz="4" w:space="27" w:color="auto"/>
-        </w:pBdr>
-        <w:spacing w:before="0" w:line="240" w:lineRule="auto"/>
+        <w:jc w:val="center"/>
         <w:rPr>
-          <w:rFonts w:ascii="BRH Malayalam Extra" w:hAnsi="BRH Malayalam Extra" w:cs="BRH Malayalam Extra"/>
-          <w:sz w:val="40"/>
-          <w:szCs w:val="40"/>
-          <w:lang w:val="en-IN"/>
+          <w:b/>
+          <w:bCs/>
+          <w:sz w:val="32"/>
+          <w:szCs w:val="32"/>
+          <w:u w:val="single"/>
         </w:rPr>
       </w:pPr>
-      <w:r>
-        <w:rPr>
-          <w:rFonts w:ascii="Times New Roman" w:hAnsi="Times New Roman" w:cs="Times New Roman"/>
-          <w:sz w:val="40"/>
-          <w:szCs w:val="40"/>
-          <w:lang w:val="en-IN"/>
-        </w:rPr>
-        <w:t xml:space="preserve">Example - </w:t>
-      </w:r>
-      <w:r>
-        <w:rPr>
-          <w:rFonts w:ascii="BRH Malayalam Extra" w:hAnsi="BRH Malayalam Extra" w:cs="BRH Malayalam Extra"/>
-          <w:sz w:val="40"/>
-          <w:szCs w:val="40"/>
-          <w:lang w:val="en-IN"/>
-        </w:rPr>
-        <w:t>Cix</w:t>
-      </w:r>
-      <w:r>
-        <w:rPr>
-          <w:rFonts w:ascii="BRH Malayalam Extra" w:hAnsi="BRH Malayalam Extra" w:cs="BRH Malayalam Extra"/>
-          <w:sz w:val="40"/>
-          <w:szCs w:val="40"/>
-          <w:highlight w:val="yellow"/>
-          <w:lang w:val="en-IN"/>
-        </w:rPr>
-        <w:t>© ¥mxKx</w:t>
-      </w:r>
-      <w:r>
-        <w:rPr>
-          <w:rFonts w:ascii="BRH Malayalam Extra" w:hAnsi="BRH Malayalam Extra" w:cs="BRH Malayalam Extra"/>
-          <w:sz w:val="40"/>
-          <w:szCs w:val="40"/>
-          <w:lang w:val="en-IN"/>
-        </w:rPr>
-        <w:t xml:space="preserve"> </w:t>
-      </w:r>
-      <w:r>
-        <w:rPr>
-          <w:rFonts w:ascii="Times New Roman" w:hAnsi="Times New Roman" w:cs="Times New Roman"/>
-          <w:sz w:val="40"/>
-          <w:szCs w:val="40"/>
-          <w:lang w:val="en-IN"/>
-        </w:rPr>
-        <w:t xml:space="preserve">represented as </w:t>
-      </w:r>
-      <w:r>
-        <w:rPr>
-          <w:rFonts w:ascii="BRH Malayalam Extra" w:hAnsi="BRH Malayalam Extra" w:cs="BRH Malayalam Extra"/>
-          <w:sz w:val="40"/>
-          <w:szCs w:val="40"/>
-          <w:lang w:val="en-IN"/>
-        </w:rPr>
-        <w:t>Cix</w:t>
-      </w:r>
-      <w:r>
-        <w:rPr>
-          <w:rFonts w:ascii="BRH Malayalam RN" w:hAnsi="BRH Malayalam RN" w:cs="BRH Malayalam RN"/>
-          <w:sz w:val="40"/>
-          <w:szCs w:val="40"/>
-          <w:highlight w:val="green"/>
-          <w:lang w:val="en-IN"/>
-        </w:rPr>
-        <w:t xml:space="preserve">« </w:t>
-      </w:r>
-      <w:r>
-        <w:rPr>
-          <w:rFonts w:ascii="BRH Devanagari Extra" w:hAnsi="BRH Devanagari Extra" w:cs="BRH Devanagari Extra"/>
-          <w:sz w:val="32"/>
-          <w:szCs w:val="32"/>
-          <w:highlight w:val="green"/>
-          <w:lang w:val="en-IN"/>
-        </w:rPr>
-        <w:t>Æ</w:t>
-      </w:r>
-      <w:r>
-        <w:rPr>
-          <w:rFonts w:ascii="BRH Malayalam Extra" w:hAnsi="BRH Malayalam Extra" w:cs="BRH Malayalam Extra"/>
-          <w:sz w:val="40"/>
-          <w:szCs w:val="40"/>
-          <w:highlight w:val="green"/>
-          <w:lang w:val="en-IN"/>
-        </w:rPr>
-        <w:t>¥mxKx</w:t>
-      </w:r>
     </w:p>
     <w:p>
       <w:pPr>
@@ -7578,7 +7248,6 @@
                 <w:sz w:val="32"/>
                 <w:szCs w:val="32"/>
               </w:rPr>
-              <w:lastRenderedPageBreak/>
               <w:t>Reference</w:t>
             </w:r>
           </w:p>
@@ -7601,7 +7270,6 @@
                 <w:sz w:val="32"/>
                 <w:szCs w:val="32"/>
               </w:rPr>
-              <w:lastRenderedPageBreak/>
               <w:t>As Printed</w:t>
             </w:r>
           </w:p>
@@ -7643,7 +7311,6 @@
                 <w:sz w:val="32"/>
                 <w:szCs w:val="32"/>
               </w:rPr>
-              <w:lastRenderedPageBreak/>
               <w:t>(Comments and analysis)</w:t>
             </w:r>
           </w:p>

</xml_diff>